<commit_message>
actualizado sprint 2 y sprint 3
</commit_message>
<xml_diff>
--- a/2do Sprint/Documentacion 2do Sprint.docx
+++ b/2do Sprint/Documentacion 2do Sprint.docx
@@ -32,8 +32,6 @@
         </w:rPr>
         <w:t xml:space="preserve"> Cristian Nuñez</w:t>
       </w:r>
-      <w:bookmarkStart w:id="0" w:name="_GoBack"/>
-      <w:bookmarkEnd w:id="0"/>
       <w:r>
         <w:rPr>
           <w:b/>
@@ -581,6 +579,602 @@
     </w:p>
     <w:p>
       <w:pPr>
+        <w:pStyle w:val="Prrafodelista"/>
+        <w:numPr>
+          <w:ilvl w:val="0"/>
+          <w:numId w:val="2"/>
+        </w:numPr>
+        <w:tabs>
+          <w:tab w:val="left" w:pos="2595"/>
+        </w:tabs>
+        <w:rPr>
+          <w:lang w:val="es-ES"/>
+        </w:rPr>
+      </w:pPr>
+      <w:r>
+        <w:rPr>
+          <w:lang w:val="es-ES"/>
+        </w:rPr>
+        <w:lastRenderedPageBreak/>
+        <w:t>Actividad subir un Articulo.</w:t>
+      </w:r>
+    </w:p>
+    <w:p>
+      <w:pPr>
+        <w:tabs>
+          <w:tab w:val="left" w:pos="2595"/>
+        </w:tabs>
+        <w:ind w:left="720"/>
+        <w:rPr>
+          <w:lang w:val="es-ES"/>
+        </w:rPr>
+      </w:pPr>
+      <w:r>
+        <w:rPr>
+          <w:noProof/>
+          <w:lang w:val="es-ES"/>
+        </w:rPr>
+        <w:drawing>
+          <wp:inline distT="0" distB="0" distL="0" distR="0" wp14:anchorId="2020498B" wp14:editId="1584ACBE">
+            <wp:extent cx="1876736" cy="3191773"/>
+            <wp:effectExtent l="0" t="0" r="9525" b="8890"/>
+            <wp:docPr id="10" name="Imagen 10"/>
+            <wp:cNvGraphicFramePr>
+              <a:graphicFrameLocks xmlns:a="http://schemas.openxmlformats.org/drawingml/2006/main" noChangeAspect="1"/>
+            </wp:cNvGraphicFramePr>
+            <a:graphic xmlns:a="http://schemas.openxmlformats.org/drawingml/2006/main">
+              <a:graphicData uri="http://schemas.openxmlformats.org/drawingml/2006/picture">
+                <pic:pic xmlns:pic="http://schemas.openxmlformats.org/drawingml/2006/picture">
+                  <pic:nvPicPr>
+                    <pic:cNvPr id="10" name="Subir Publicacion.jpg"/>
+                    <pic:cNvPicPr/>
+                  </pic:nvPicPr>
+                  <pic:blipFill>
+                    <a:blip r:embed="rId9">
+                      <a:extLst>
+                        <a:ext uri="{28A0092B-C50C-407E-A947-70E740481C1C}">
+                          <a14:useLocalDpi xmlns:a14="http://schemas.microsoft.com/office/drawing/2010/main" val="0"/>
+                        </a:ext>
+                      </a:extLst>
+                    </a:blip>
+                    <a:stretch>
+                      <a:fillRect/>
+                    </a:stretch>
+                  </pic:blipFill>
+                  <pic:spPr>
+                    <a:xfrm>
+                      <a:off x="0" y="0"/>
+                      <a:ext cx="1891889" cy="3217543"/>
+                    </a:xfrm>
+                    <a:prstGeom prst="rect">
+                      <a:avLst/>
+                    </a:prstGeom>
+                  </pic:spPr>
+                </pic:pic>
+              </a:graphicData>
+            </a:graphic>
+          </wp:inline>
+        </w:drawing>
+      </w:r>
+    </w:p>
+    <w:p>
+      <w:pPr>
+        <w:pStyle w:val="Prrafodelista"/>
+        <w:numPr>
+          <w:ilvl w:val="0"/>
+          <w:numId w:val="2"/>
+        </w:numPr>
+        <w:tabs>
+          <w:tab w:val="left" w:pos="2595"/>
+        </w:tabs>
+        <w:rPr>
+          <w:lang w:val="es-ES"/>
+        </w:rPr>
+      </w:pPr>
+      <w:r>
+        <w:rPr>
+          <w:lang w:val="es-ES"/>
+        </w:rPr>
+        <w:t>Actividad Mis Artículos.</w:t>
+      </w:r>
+    </w:p>
+    <w:p>
+      <w:pPr>
+        <w:tabs>
+          <w:tab w:val="left" w:pos="2595"/>
+        </w:tabs>
+        <w:ind w:left="720"/>
+        <w:rPr>
+          <w:lang w:val="es-ES"/>
+        </w:rPr>
+      </w:pPr>
+      <w:r>
+        <w:rPr>
+          <w:noProof/>
+          <w:lang w:val="es-ES"/>
+        </w:rPr>
+        <w:drawing>
+          <wp:inline distT="0" distB="0" distL="0" distR="0" wp14:anchorId="2FFED96C" wp14:editId="5DAB9289">
+            <wp:extent cx="1890967" cy="3234905"/>
+            <wp:effectExtent l="0" t="0" r="0" b="3810"/>
+            <wp:docPr id="9" name="Imagen 9"/>
+            <wp:cNvGraphicFramePr>
+              <a:graphicFrameLocks xmlns:a="http://schemas.openxmlformats.org/drawingml/2006/main" noChangeAspect="1"/>
+            </wp:cNvGraphicFramePr>
+            <a:graphic xmlns:a="http://schemas.openxmlformats.org/drawingml/2006/main">
+              <a:graphicData uri="http://schemas.openxmlformats.org/drawingml/2006/picture">
+                <pic:pic xmlns:pic="http://schemas.openxmlformats.org/drawingml/2006/picture">
+                  <pic:nvPicPr>
+                    <pic:cNvPr id="9" name="Mis Articulos.jpg"/>
+                    <pic:cNvPicPr/>
+                  </pic:nvPicPr>
+                  <pic:blipFill>
+                    <a:blip r:embed="rId10">
+                      <a:extLst>
+                        <a:ext uri="{28A0092B-C50C-407E-A947-70E740481C1C}">
+                          <a14:useLocalDpi xmlns:a14="http://schemas.microsoft.com/office/drawing/2010/main" val="0"/>
+                        </a:ext>
+                      </a:extLst>
+                    </a:blip>
+                    <a:stretch>
+                      <a:fillRect/>
+                    </a:stretch>
+                  </pic:blipFill>
+                  <pic:spPr>
+                    <a:xfrm>
+                      <a:off x="0" y="0"/>
+                      <a:ext cx="1906512" cy="3261498"/>
+                    </a:xfrm>
+                    <a:prstGeom prst="rect">
+                      <a:avLst/>
+                    </a:prstGeom>
+                  </pic:spPr>
+                </pic:pic>
+              </a:graphicData>
+            </a:graphic>
+          </wp:inline>
+        </w:drawing>
+      </w:r>
+    </w:p>
+    <w:p>
+      <w:pPr>
+        <w:tabs>
+          <w:tab w:val="left" w:pos="2595"/>
+        </w:tabs>
+        <w:ind w:left="708"/>
+        <w:rPr>
+          <w:lang w:val="es-ES"/>
+        </w:rPr>
+      </w:pPr>
+      <w:r>
+        <w:rPr>
+          <w:lang w:val="es-ES"/>
+        </w:rPr>
+        <w:t>7-</w:t>
+      </w:r>
+      <w:r>
+        <w:rPr>
+          <w:lang w:val="es-ES"/>
+        </w:rPr>
+        <w:t xml:space="preserve"> </w:t>
+      </w:r>
+      <w:r>
+        <w:rPr>
+          <w:lang w:val="es-ES"/>
+        </w:rPr>
+        <w:t>Actividad Mis artículos Con más Datos.</w:t>
+      </w:r>
+    </w:p>
+    <w:p>
+      <w:pPr>
+        <w:tabs>
+          <w:tab w:val="left" w:pos="2595"/>
+        </w:tabs>
+        <w:ind w:left="708"/>
+        <w:rPr>
+          <w:lang w:val="es-ES"/>
+        </w:rPr>
+      </w:pPr>
+      <w:r>
+        <w:rPr>
+          <w:noProof/>
+          <w:lang w:val="es-ES"/>
+        </w:rPr>
+        <w:lastRenderedPageBreak/>
+        <w:drawing>
+          <wp:inline distT="0" distB="0" distL="0" distR="0" wp14:anchorId="30F31934" wp14:editId="49B34AAB">
+            <wp:extent cx="1819023" cy="3061284"/>
+            <wp:effectExtent l="0" t="0" r="0" b="6350"/>
+            <wp:docPr id="8" name="Imagen 8"/>
+            <wp:cNvGraphicFramePr>
+              <a:graphicFrameLocks xmlns:a="http://schemas.openxmlformats.org/drawingml/2006/main" noChangeAspect="1"/>
+            </wp:cNvGraphicFramePr>
+            <a:graphic xmlns:a="http://schemas.openxmlformats.org/drawingml/2006/main">
+              <a:graphicData uri="http://schemas.openxmlformats.org/drawingml/2006/picture">
+                <pic:pic xmlns:pic="http://schemas.openxmlformats.org/drawingml/2006/picture">
+                  <pic:nvPicPr>
+                    <pic:cNvPr id="8" name="Articulos Mas Datos.jpg"/>
+                    <pic:cNvPicPr/>
+                  </pic:nvPicPr>
+                  <pic:blipFill>
+                    <a:blip r:embed="rId11">
+                      <a:extLst>
+                        <a:ext uri="{28A0092B-C50C-407E-A947-70E740481C1C}">
+                          <a14:useLocalDpi xmlns:a14="http://schemas.microsoft.com/office/drawing/2010/main" val="0"/>
+                        </a:ext>
+                      </a:extLst>
+                    </a:blip>
+                    <a:stretch>
+                      <a:fillRect/>
+                    </a:stretch>
+                  </pic:blipFill>
+                  <pic:spPr>
+                    <a:xfrm>
+                      <a:off x="0" y="0"/>
+                      <a:ext cx="1841664" cy="3099387"/>
+                    </a:xfrm>
+                    <a:prstGeom prst="rect">
+                      <a:avLst/>
+                    </a:prstGeom>
+                  </pic:spPr>
+                </pic:pic>
+              </a:graphicData>
+            </a:graphic>
+          </wp:inline>
+        </w:drawing>
+      </w:r>
+    </w:p>
+    <w:p>
+      <w:pPr>
+        <w:tabs>
+          <w:tab w:val="left" w:pos="2595"/>
+        </w:tabs>
+        <w:rPr>
+          <w:lang w:val="es-ES"/>
+        </w:rPr>
+      </w:pPr>
+      <w:r>
+        <w:rPr>
+          <w:lang w:val="es-ES"/>
+        </w:rPr>
+        <w:tab/>
+      </w:r>
+    </w:p>
+    <w:p>
+      <w:pPr>
+        <w:tabs>
+          <w:tab w:val="left" w:pos="2595"/>
+        </w:tabs>
+        <w:ind w:left="708"/>
+        <w:rPr>
+          <w:lang w:val="es-ES"/>
+        </w:rPr>
+      </w:pPr>
+      <w:r>
+        <w:rPr>
+          <w:lang w:val="es-ES"/>
+        </w:rPr>
+        <w:t>8-</w:t>
+      </w:r>
+      <w:r>
+        <w:rPr>
+          <w:lang w:val="es-ES"/>
+        </w:rPr>
+        <w:t xml:space="preserve"> </w:t>
+      </w:r>
+      <w:r>
+        <w:rPr>
+          <w:lang w:val="es-ES"/>
+        </w:rPr>
+        <w:t xml:space="preserve">Actividad Modificar </w:t>
+      </w:r>
+      <w:r>
+        <w:rPr>
+          <w:lang w:val="es-ES"/>
+        </w:rPr>
+        <w:t>Publicación</w:t>
+      </w:r>
+      <w:r>
+        <w:rPr>
+          <w:lang w:val="es-ES"/>
+        </w:rPr>
+        <w:t>.</w:t>
+      </w:r>
+    </w:p>
+    <w:p>
+      <w:pPr>
+        <w:tabs>
+          <w:tab w:val="left" w:pos="2595"/>
+        </w:tabs>
+        <w:ind w:left="708"/>
+        <w:rPr>
+          <w:lang w:val="es-ES"/>
+        </w:rPr>
+      </w:pPr>
+      <w:r>
+        <w:rPr>
+          <w:noProof/>
+          <w:lang w:val="es-ES"/>
+        </w:rPr>
+        <w:drawing>
+          <wp:inline distT="0" distB="0" distL="0" distR="0" wp14:anchorId="0AC56B74" wp14:editId="489389D1">
+            <wp:extent cx="1884692" cy="3156693"/>
+            <wp:effectExtent l="0" t="0" r="1270" b="5715"/>
+            <wp:docPr id="7" name="Imagen 7"/>
+            <wp:cNvGraphicFramePr>
+              <a:graphicFrameLocks xmlns:a="http://schemas.openxmlformats.org/drawingml/2006/main" noChangeAspect="1"/>
+            </wp:cNvGraphicFramePr>
+            <a:graphic xmlns:a="http://schemas.openxmlformats.org/drawingml/2006/main">
+              <a:graphicData uri="http://schemas.openxmlformats.org/drawingml/2006/picture">
+                <pic:pic xmlns:pic="http://schemas.openxmlformats.org/drawingml/2006/picture">
+                  <pic:nvPicPr>
+                    <pic:cNvPr id="7" name="Modificar Articulo.jpg"/>
+                    <pic:cNvPicPr/>
+                  </pic:nvPicPr>
+                  <pic:blipFill>
+                    <a:blip r:embed="rId12">
+                      <a:extLst>
+                        <a:ext uri="{28A0092B-C50C-407E-A947-70E740481C1C}">
+                          <a14:useLocalDpi xmlns:a14="http://schemas.microsoft.com/office/drawing/2010/main" val="0"/>
+                        </a:ext>
+                      </a:extLst>
+                    </a:blip>
+                    <a:stretch>
+                      <a:fillRect/>
+                    </a:stretch>
+                  </pic:blipFill>
+                  <pic:spPr>
+                    <a:xfrm>
+                      <a:off x="0" y="0"/>
+                      <a:ext cx="1896350" cy="3176220"/>
+                    </a:xfrm>
+                    <a:prstGeom prst="rect">
+                      <a:avLst/>
+                    </a:prstGeom>
+                  </pic:spPr>
+                </pic:pic>
+              </a:graphicData>
+            </a:graphic>
+          </wp:inline>
+        </w:drawing>
+      </w:r>
+    </w:p>
+    <w:p>
+      <w:pPr>
+        <w:tabs>
+          <w:tab w:val="left" w:pos="2595"/>
+        </w:tabs>
+        <w:ind w:left="708"/>
+        <w:rPr>
+          <w:lang w:val="es-ES"/>
+        </w:rPr>
+      </w:pPr>
+    </w:p>
+    <w:p>
+      <w:pPr>
+        <w:tabs>
+          <w:tab w:val="left" w:pos="2595"/>
+        </w:tabs>
+        <w:ind w:left="708"/>
+        <w:rPr>
+          <w:lang w:val="es-ES"/>
+        </w:rPr>
+      </w:pPr>
+      <w:r>
+        <w:rPr>
+          <w:lang w:val="es-ES"/>
+        </w:rPr>
+        <w:t>9-</w:t>
+      </w:r>
+      <w:r>
+        <w:rPr>
+          <w:lang w:val="es-ES"/>
+        </w:rPr>
+        <w:t xml:space="preserve"> Ac</w:t>
+      </w:r>
+      <w:r>
+        <w:rPr>
+          <w:lang w:val="es-ES"/>
+        </w:rPr>
+        <w:t>tiv</w:t>
+      </w:r>
+      <w:r>
+        <w:rPr>
+          <w:lang w:val="es-ES"/>
+        </w:rPr>
+        <w:t>idad</w:t>
+      </w:r>
+      <w:r>
+        <w:rPr>
+          <w:lang w:val="es-ES"/>
+        </w:rPr>
+        <w:t xml:space="preserve"> Publicidades de Usuarios.</w:t>
+      </w:r>
+    </w:p>
+    <w:p>
+      <w:pPr>
+        <w:tabs>
+          <w:tab w:val="left" w:pos="2595"/>
+        </w:tabs>
+        <w:ind w:left="708"/>
+        <w:rPr>
+          <w:lang w:val="es-ES"/>
+        </w:rPr>
+      </w:pPr>
+      <w:r>
+        <w:rPr>
+          <w:noProof/>
+          <w:lang w:val="es-ES"/>
+        </w:rPr>
+        <w:lastRenderedPageBreak/>
+        <w:drawing>
+          <wp:inline distT="0" distB="0" distL="0" distR="0" wp14:anchorId="75428AEA" wp14:editId="18469826">
+            <wp:extent cx="1822509" cy="3145612"/>
+            <wp:effectExtent l="0" t="0" r="6350" b="0"/>
+            <wp:docPr id="6" name="Imagen 6"/>
+            <wp:cNvGraphicFramePr>
+              <a:graphicFrameLocks xmlns:a="http://schemas.openxmlformats.org/drawingml/2006/main" noChangeAspect="1"/>
+            </wp:cNvGraphicFramePr>
+            <a:graphic xmlns:a="http://schemas.openxmlformats.org/drawingml/2006/main">
+              <a:graphicData uri="http://schemas.openxmlformats.org/drawingml/2006/picture">
+                <pic:pic xmlns:pic="http://schemas.openxmlformats.org/drawingml/2006/picture">
+                  <pic:nvPicPr>
+                    <pic:cNvPr id="6" name="Publicaciones Usuarios.jpg"/>
+                    <pic:cNvPicPr/>
+                  </pic:nvPicPr>
+                  <pic:blipFill>
+                    <a:blip r:embed="rId13">
+                      <a:extLst>
+                        <a:ext uri="{28A0092B-C50C-407E-A947-70E740481C1C}">
+                          <a14:useLocalDpi xmlns:a14="http://schemas.microsoft.com/office/drawing/2010/main" val="0"/>
+                        </a:ext>
+                      </a:extLst>
+                    </a:blip>
+                    <a:stretch>
+                      <a:fillRect/>
+                    </a:stretch>
+                  </pic:blipFill>
+                  <pic:spPr>
+                    <a:xfrm>
+                      <a:off x="0" y="0"/>
+                      <a:ext cx="1832685" cy="3163175"/>
+                    </a:xfrm>
+                    <a:prstGeom prst="rect">
+                      <a:avLst/>
+                    </a:prstGeom>
+                  </pic:spPr>
+                </pic:pic>
+              </a:graphicData>
+            </a:graphic>
+          </wp:inline>
+        </w:drawing>
+      </w:r>
+    </w:p>
+    <w:p>
+      <w:pPr>
+        <w:tabs>
+          <w:tab w:val="left" w:pos="2595"/>
+        </w:tabs>
+        <w:ind w:left="708"/>
+        <w:rPr>
+          <w:lang w:val="es-ES"/>
+        </w:rPr>
+      </w:pPr>
+    </w:p>
+    <w:p>
+      <w:pPr>
+        <w:tabs>
+          <w:tab w:val="left" w:pos="2595"/>
+        </w:tabs>
+        <w:ind w:left="708"/>
+        <w:rPr>
+          <w:lang w:val="es-ES"/>
+        </w:rPr>
+      </w:pPr>
+      <w:r>
+        <w:rPr>
+          <w:lang w:val="es-ES"/>
+        </w:rPr>
+        <w:t>10-</w:t>
+      </w:r>
+      <w:r>
+        <w:rPr>
+          <w:lang w:val="es-ES"/>
+        </w:rPr>
+        <w:t xml:space="preserve"> </w:t>
+      </w:r>
+      <w:r>
+        <w:rPr>
+          <w:lang w:val="es-ES"/>
+        </w:rPr>
+        <w:t xml:space="preserve">Actividad Publicidad de usuario con </w:t>
+      </w:r>
+      <w:r>
+        <w:rPr>
+          <w:lang w:val="es-ES"/>
+        </w:rPr>
+        <w:t>más</w:t>
+      </w:r>
+      <w:r>
+        <w:rPr>
+          <w:lang w:val="es-ES"/>
+        </w:rPr>
+        <w:t xml:space="preserve"> Datos.</w:t>
+      </w:r>
+    </w:p>
+    <w:p>
+      <w:pPr>
+        <w:tabs>
+          <w:tab w:val="left" w:pos="2595"/>
+        </w:tabs>
+        <w:rPr>
+          <w:lang w:val="es-ES"/>
+        </w:rPr>
+      </w:pPr>
+      <w:r>
+        <w:rPr>
+          <w:lang w:val="es-ES"/>
+        </w:rPr>
+        <w:t xml:space="preserve">              </w:t>
+      </w:r>
+      <w:bookmarkStart w:id="0" w:name="_GoBack"/>
+      <w:bookmarkEnd w:id="0"/>
+      <w:r>
+        <w:rPr>
+          <w:lang w:val="es-ES"/>
+        </w:rPr>
+        <w:t xml:space="preserve"> </w:t>
+      </w:r>
+      <w:r>
+        <w:rPr>
+          <w:noProof/>
+          <w:lang w:val="es-ES"/>
+        </w:rPr>
+        <w:drawing>
+          <wp:inline distT="0" distB="0" distL="0" distR="0" wp14:anchorId="58723690" wp14:editId="6400AB9F">
+            <wp:extent cx="1743061" cy="2958861"/>
+            <wp:effectExtent l="0" t="0" r="0" b="0"/>
+            <wp:docPr id="5" name="Imagen 5"/>
+            <wp:cNvGraphicFramePr>
+              <a:graphicFrameLocks xmlns:a="http://schemas.openxmlformats.org/drawingml/2006/main" noChangeAspect="1"/>
+            </wp:cNvGraphicFramePr>
+            <a:graphic xmlns:a="http://schemas.openxmlformats.org/drawingml/2006/main">
+              <a:graphicData uri="http://schemas.openxmlformats.org/drawingml/2006/picture">
+                <pic:pic xmlns:pic="http://schemas.openxmlformats.org/drawingml/2006/picture">
+                  <pic:nvPicPr>
+                    <pic:cNvPr id="5" name="Publicaciones Usuarios con mas Datos.jpg"/>
+                    <pic:cNvPicPr/>
+                  </pic:nvPicPr>
+                  <pic:blipFill>
+                    <a:blip r:embed="rId14">
+                      <a:extLst>
+                        <a:ext uri="{28A0092B-C50C-407E-A947-70E740481C1C}">
+                          <a14:useLocalDpi xmlns:a14="http://schemas.microsoft.com/office/drawing/2010/main" val="0"/>
+                        </a:ext>
+                      </a:extLst>
+                    </a:blip>
+                    <a:stretch>
+                      <a:fillRect/>
+                    </a:stretch>
+                  </pic:blipFill>
+                  <pic:spPr>
+                    <a:xfrm>
+                      <a:off x="0" y="0"/>
+                      <a:ext cx="1755064" cy="2979237"/>
+                    </a:xfrm>
+                    <a:prstGeom prst="rect">
+                      <a:avLst/>
+                    </a:prstGeom>
+                  </pic:spPr>
+                </pic:pic>
+              </a:graphicData>
+            </a:graphic>
+          </wp:inline>
+        </w:drawing>
+      </w:r>
+    </w:p>
+    <w:p>
+      <w:pPr>
         <w:tabs>
           <w:tab w:val="left" w:pos="2595"/>
         </w:tabs>
@@ -700,8 +1294,100 @@
       </w:pPr>
     </w:lvl>
   </w:abstractNum>
+  <w:abstractNum w:abstractNumId="1" w15:restartNumberingAfterBreak="0">
+    <w:nsid w:val="4508085F"/>
+    <w:multiLevelType w:val="hybridMultilevel"/>
+    <w:tmpl w:val="B916398A"/>
+    <w:lvl w:ilvl="0" w:tplc="3D1A85EE">
+      <w:start w:val="5"/>
+      <w:numFmt w:val="decimal"/>
+      <w:lvlText w:val="%1-"/>
+      <w:lvlJc w:val="left"/>
+      <w:pPr>
+        <w:ind w:left="1080" w:hanging="360"/>
+      </w:pPr>
+      <w:rPr>
+        <w:rFonts w:hint="default"/>
+      </w:rPr>
+    </w:lvl>
+    <w:lvl w:ilvl="1" w:tplc="2C0A0019" w:tentative="1">
+      <w:start w:val="1"/>
+      <w:numFmt w:val="lowerLetter"/>
+      <w:lvlText w:val="%2."/>
+      <w:lvlJc w:val="left"/>
+      <w:pPr>
+        <w:ind w:left="1800" w:hanging="360"/>
+      </w:pPr>
+    </w:lvl>
+    <w:lvl w:ilvl="2" w:tplc="2C0A001B" w:tentative="1">
+      <w:start w:val="1"/>
+      <w:numFmt w:val="lowerRoman"/>
+      <w:lvlText w:val="%3."/>
+      <w:lvlJc w:val="right"/>
+      <w:pPr>
+        <w:ind w:left="2520" w:hanging="180"/>
+      </w:pPr>
+    </w:lvl>
+    <w:lvl w:ilvl="3" w:tplc="2C0A000F" w:tentative="1">
+      <w:start w:val="1"/>
+      <w:numFmt w:val="decimal"/>
+      <w:lvlText w:val="%4."/>
+      <w:lvlJc w:val="left"/>
+      <w:pPr>
+        <w:ind w:left="3240" w:hanging="360"/>
+      </w:pPr>
+    </w:lvl>
+    <w:lvl w:ilvl="4" w:tplc="2C0A0019" w:tentative="1">
+      <w:start w:val="1"/>
+      <w:numFmt w:val="lowerLetter"/>
+      <w:lvlText w:val="%5."/>
+      <w:lvlJc w:val="left"/>
+      <w:pPr>
+        <w:ind w:left="3960" w:hanging="360"/>
+      </w:pPr>
+    </w:lvl>
+    <w:lvl w:ilvl="5" w:tplc="2C0A001B" w:tentative="1">
+      <w:start w:val="1"/>
+      <w:numFmt w:val="lowerRoman"/>
+      <w:lvlText w:val="%6."/>
+      <w:lvlJc w:val="right"/>
+      <w:pPr>
+        <w:ind w:left="4680" w:hanging="180"/>
+      </w:pPr>
+    </w:lvl>
+    <w:lvl w:ilvl="6" w:tplc="2C0A000F" w:tentative="1">
+      <w:start w:val="1"/>
+      <w:numFmt w:val="decimal"/>
+      <w:lvlText w:val="%7."/>
+      <w:lvlJc w:val="left"/>
+      <w:pPr>
+        <w:ind w:left="5400" w:hanging="360"/>
+      </w:pPr>
+    </w:lvl>
+    <w:lvl w:ilvl="7" w:tplc="2C0A0019" w:tentative="1">
+      <w:start w:val="1"/>
+      <w:numFmt w:val="lowerLetter"/>
+      <w:lvlText w:val="%8."/>
+      <w:lvlJc w:val="left"/>
+      <w:pPr>
+        <w:ind w:left="6120" w:hanging="360"/>
+      </w:pPr>
+    </w:lvl>
+    <w:lvl w:ilvl="8" w:tplc="2C0A001B" w:tentative="1">
+      <w:start w:val="1"/>
+      <w:numFmt w:val="lowerRoman"/>
+      <w:lvlText w:val="%9."/>
+      <w:lvlJc w:val="right"/>
+      <w:pPr>
+        <w:ind w:left="6840" w:hanging="180"/>
+      </w:pPr>
+    </w:lvl>
+  </w:abstractNum>
   <w:num w:numId="1">
     <w:abstractNumId w:val="0"/>
+  </w:num>
+  <w:num w:numId="2">
+    <w:abstractNumId w:val="1"/>
   </w:num>
 </w:numbering>
 </file>

</xml_diff>